<commit_message>
Finished 217 almost 223
</commit_message>
<xml_diff>
--- a/VU23217 Need for Cyber/Assessment/VU23217_AT2_PE_TQM_v1.docx
+++ b/VU23217 Need for Cyber/Assessment/VU23217_AT2_PE_TQM_v1.docx
@@ -3477,8 +3477,8 @@
         <w:tblLook w:firstRow="1" w:noVBand="1" w:lastRow="0" w:firstColumn="1" w:lastColumn="0" w:noHBand="0" w:val="04a0"/>
       </w:tblPr>
       <w:tblGrid>
-        <w:gridCol w:w="1158"/>
-        <w:gridCol w:w="8987"/>
+        <w:gridCol w:w="1157"/>
+        <w:gridCol w:w="8988"/>
       </w:tblGrid>
       <w:tr>
         <w:trPr>
@@ -3486,7 +3486,7 @@
         </w:trPr>
         <w:tc>
           <w:tcPr>
-            <w:tcW w:w="1158" w:type="dxa"/>
+            <w:tcW w:w="1157" w:type="dxa"/>
             <w:tcBorders>
               <w:left w:val="single" w:sz="48" w:space="0" w:color="A2A2A2"/>
             </w:tcBorders>
@@ -3545,7 +3545,7 @@
         </w:tc>
         <w:tc>
           <w:tcPr>
-            <w:tcW w:w="8987" w:type="dxa"/>
+            <w:tcW w:w="8988" w:type="dxa"/>
             <w:tcBorders/>
             <w:shd w:color="auto" w:fill="F2F2F2" w:val="clear"/>
             <w:vAlign w:val="center"/>
@@ -3784,8 +3784,8 @@
         <w:tblLook w:firstRow="1" w:noVBand="1" w:lastRow="0" w:firstColumn="1" w:lastColumn="0" w:noHBand="0" w:val="04a0"/>
       </w:tblPr>
       <w:tblGrid>
-        <w:gridCol w:w="1158"/>
-        <w:gridCol w:w="8987"/>
+        <w:gridCol w:w="1157"/>
+        <w:gridCol w:w="8988"/>
       </w:tblGrid>
       <w:tr>
         <w:trPr>
@@ -3793,7 +3793,7 @@
         </w:trPr>
         <w:tc>
           <w:tcPr>
-            <w:tcW w:w="1158" w:type="dxa"/>
+            <w:tcW w:w="1157" w:type="dxa"/>
             <w:tcBorders>
               <w:left w:val="single" w:sz="48" w:space="0" w:color="A2A2A2"/>
             </w:tcBorders>
@@ -3852,7 +3852,7 @@
         </w:tc>
         <w:tc>
           <w:tcPr>
-            <w:tcW w:w="8987" w:type="dxa"/>
+            <w:tcW w:w="8988" w:type="dxa"/>
             <w:tcBorders/>
             <w:shd w:color="auto" w:fill="F2F2F2" w:val="clear"/>
             <w:vAlign w:val="center"/>
@@ -4694,7 +4694,7 @@
           <w:b/>
           <w:bCs/>
         </w:rPr>
-        <w:t>Nation/state backed groups – These groups are secretly sponsored by their government and usually target enemy states/countries. An example of the Lazarus group who is backed by North Korea</w:t>
+        <w:t>Nation/state backed groups – These groups are secretly sponsored by their government and usually target enemy states/countries. An example is the Lazarus group who is backed by North Korea</w:t>
       </w:r>
     </w:p>
     <w:p>
@@ -10320,7 +10320,10 @@
         </w:rPr>
       </w:pPr>
       <w:r>
-        <w:rPr/>
+        <w:rPr>
+          <w:b/>
+          <w:bCs/>
+        </w:rPr>
       </w:r>
     </w:p>
     <w:p>
@@ -10958,14 +10961,7 @@
           <w:b/>
           <w:bCs/>
         </w:rPr>
-        <w:t>Create</w:t>
-      </w:r>
-      <w:r>
-        <w:rPr>
-          <w:b/>
-          <w:bCs/>
-        </w:rPr>
-        <w:t xml:space="preserve"> a plan to prevent, detect, and respond to attacks using the techniques identified.</w:t>
+        <w:t>Create a plan to prevent, detect, and respond to attacks using the techniques identified.</w:t>
       </w:r>
     </w:p>
     <w:p>
@@ -11059,14 +11055,7 @@
           <w:b/>
           <w:bCs/>
         </w:rPr>
-        <w:t>Create</w:t>
-      </w:r>
-      <w:r>
-        <w:rPr>
-          <w:b/>
-          <w:bCs/>
-        </w:rPr>
-        <w:t xml:space="preserve"> a plan to prevent, detect, and respond to attacks using the techniques identified.</w:t>
+        <w:t>Create a plan to prevent, detect, and respond to attacks using the techniques identified.</w:t>
       </w:r>
     </w:p>
     <w:p>
@@ -11100,7 +11089,10 @@
         </w:rPr>
       </w:pPr>
       <w:r>
-        <w:rPr/>
+        <w:rPr>
+          <w:rFonts w:cs="Arial"/>
+          <w:szCs w:val="22"/>
+        </w:rPr>
       </w:r>
     </w:p>
     <w:p>
@@ -11114,7 +11106,10 @@
         </w:rPr>
       </w:pPr>
       <w:r>
-        <w:rPr/>
+        <w:rPr>
+          <w:rFonts w:cs="Arial"/>
+          <w:szCs w:val="22"/>
+        </w:rPr>
       </w:r>
     </w:p>
     <w:p>
@@ -11128,7 +11123,10 @@
         </w:rPr>
       </w:pPr>
       <w:r>
-        <w:rPr/>
+        <w:rPr>
+          <w:rFonts w:cs="Arial"/>
+          <w:szCs w:val="22"/>
+        </w:rPr>
       </w:r>
     </w:p>
     <w:p>
@@ -11142,7 +11140,10 @@
         </w:rPr>
       </w:pPr>
       <w:r>
-        <w:rPr/>
+        <w:rPr>
+          <w:rFonts w:cs="Arial"/>
+          <w:szCs w:val="22"/>
+        </w:rPr>
       </w:r>
     </w:p>
     <w:p>
@@ -11177,21 +11178,7 @@
           <w:rFonts w:cs="Arial"/>
           <w:szCs w:val="22"/>
         </w:rPr>
-        <w:t xml:space="preserve"> is different from a traditional firewall. Which methods should be used in the scenario</w:t>
-      </w:r>
-      <w:r>
-        <w:rPr>
-          <w:rFonts w:cs="Arial"/>
-          <w:szCs w:val="22"/>
-        </w:rPr>
-        <w:t>s</w:t>
-      </w:r>
-      <w:r>
-        <w:rPr>
-          <w:rFonts w:cs="Arial"/>
-          <w:szCs w:val="22"/>
-        </w:rPr>
-        <w:t>? And why?</w:t>
+        <w:t xml:space="preserve"> is different from a traditional firewall. Which methods should be used in the scenarios? And why?</w:t>
       </w:r>
     </w:p>
     <w:p>
@@ -11665,10 +11652,6 @@
         <w:rPr/>
       </w:pPr>
       <w:r>
-        <w:rPr>
-          <w:b/>
-          <w:bCs/>
-        </w:rPr>
         <w:drawing>
           <wp:anchor behindDoc="0" distT="0" distB="0" distL="0" distR="0" simplePos="0" locked="0" layoutInCell="0" allowOverlap="1" relativeHeight="8">
             <wp:simplePos x="0" y="0"/>
@@ -12264,14 +12247,7 @@
           <w:b/>
           <w:bCs/>
         </w:rPr>
-        <w:t xml:space="preserve">Voice activated devices </w:t>
-      </w:r>
-      <w:r>
-        <w:rPr>
-          <w:b/>
-          <w:bCs/>
-        </w:rPr>
-        <w:t>(</w:t>
+        <w:t>Voice activated devices (</w:t>
       </w:r>
       <w:r>
         <w:rPr>
@@ -12303,14 +12279,7 @@
           <w:b/>
           <w:bCs/>
         </w:rPr>
-        <w:t xml:space="preserve">Smart Thermostat </w:t>
-      </w:r>
-      <w:r>
-        <w:rPr>
-          <w:b/>
-          <w:bCs/>
-        </w:rPr>
-        <w:t>(</w:t>
+        <w:t>Smart Thermostat (</w:t>
       </w:r>
       <w:r>
         <w:rPr>
@@ -12466,14 +12435,7 @@
           <w:b/>
           <w:bCs/>
         </w:rPr>
-        <w:t xml:space="preserve">Site says they value the security of personal information but do not state how it is done. Manual states that account info (name, email, password) is encrypted on their servers. </w:t>
-      </w:r>
-      <w:r>
-        <w:rPr>
-          <w:b/>
-          <w:bCs/>
-        </w:rPr>
-        <w:t>(</w:t>
+        <w:t>Site says they value the security of personal information but do not state how it is done. Manual states that account info (name, email, password) is encrypted on their servers. (</w:t>
       </w:r>
       <w:r>
         <w:rPr>
@@ -12589,14 +12551,7 @@
           <w:b/>
           <w:bCs/>
         </w:rPr>
-        <w:t xml:space="preserve">Security policy states it uses SSL to encrypt information from the user. </w:t>
-      </w:r>
-      <w:r>
-        <w:rPr>
-          <w:b/>
-          <w:bCs/>
-        </w:rPr>
-        <w:t>(</w:t>
+        <w:t>Security policy states it uses SSL to encrypt information from the user. (</w:t>
       </w:r>
       <w:r>
         <w:rPr>
@@ -12628,14 +12583,7 @@
           <w:b/>
           <w:bCs/>
         </w:rPr>
-        <w:t xml:space="preserve">SMS authentication for creating accounts. User has ability to not send voice recording to cloud and can delete any of the recordings. </w:t>
-      </w:r>
-      <w:r>
-        <w:rPr>
-          <w:b/>
-          <w:bCs/>
-        </w:rPr>
-        <w:t>(</w:t>
+        <w:t>SMS authentication for creating accounts. User has ability to not send voice recording to cloud and can delete any of the recordings. (</w:t>
       </w:r>
       <w:r>
         <w:rPr>
@@ -12687,14 +12635,7 @@
           <w:b/>
           <w:bCs/>
         </w:rPr>
-        <w:t xml:space="preserve">Some Alexa subdomains were vulnerable to XSS (Cross-site scripting) which led to getting the CSRF token and then attacker can perform things like install apps, get voice history as well as personal information </w:t>
-      </w:r>
-      <w:r>
-        <w:rPr>
-          <w:b/>
-          <w:bCs/>
-        </w:rPr>
-        <w:t xml:space="preserve">(Etal, 2020) </w:t>
+        <w:t xml:space="preserve">Some Alexa subdomains were vulnerable to XSS (Cross-site scripting) which led to getting the CSRF token and then attacker can perform things like install apps, get voice history as well as personal information (Etal, 2020) </w:t>
       </w:r>
     </w:p>
     <w:p>
@@ -12706,7 +12647,10 @@
         </w:rPr>
       </w:pPr>
       <w:r>
-        <w:rPr/>
+        <w:rPr>
+          <w:b/>
+          <w:bCs/>
+        </w:rPr>
       </w:r>
     </w:p>
     <w:p>
@@ -12718,7 +12662,10 @@
         </w:rPr>
       </w:pPr>
       <w:r>
-        <w:rPr/>
+        <w:rPr>
+          <w:b/>
+          <w:bCs/>
+        </w:rPr>
       </w:r>
     </w:p>
     <w:p>
@@ -12858,7 +12805,10 @@
         </w:rPr>
       </w:pPr>
       <w:r>
-        <w:rPr/>
+        <w:rPr>
+          <w:b/>
+          <w:bCs/>
+        </w:rPr>
       </w:r>
     </w:p>
     <w:p>
@@ -12870,7 +12820,10 @@
         </w:rPr>
       </w:pPr>
       <w:r>
-        <w:rPr/>
+        <w:rPr>
+          <w:b/>
+          <w:bCs/>
+        </w:rPr>
       </w:r>
     </w:p>
     <w:p>
@@ -12882,7 +12835,10 @@
         </w:rPr>
       </w:pPr>
       <w:r>
-        <w:rPr/>
+        <w:rPr>
+          <w:b/>
+          <w:bCs/>
+        </w:rPr>
       </w:r>
     </w:p>
     <w:p>
@@ -12894,7 +12850,10 @@
         </w:rPr>
       </w:pPr>
       <w:r>
-        <w:rPr/>
+        <w:rPr>
+          <w:b/>
+          <w:bCs/>
+        </w:rPr>
       </w:r>
     </w:p>
     <w:p>
@@ -12906,7 +12865,10 @@
         </w:rPr>
       </w:pPr>
       <w:r>
-        <w:rPr/>
+        <w:rPr>
+          <w:b/>
+          <w:bCs/>
+        </w:rPr>
       </w:r>
     </w:p>
     <w:p>
@@ -12918,7 +12880,10 @@
         </w:rPr>
       </w:pPr>
       <w:r>
-        <w:rPr/>
+        <w:rPr>
+          <w:b/>
+          <w:bCs/>
+        </w:rPr>
       </w:r>
     </w:p>
     <w:p>
@@ -12930,7 +12895,10 @@
         </w:rPr>
       </w:pPr>
       <w:r>
-        <w:rPr/>
+        <w:rPr>
+          <w:b/>
+          <w:bCs/>
+        </w:rPr>
       </w:r>
     </w:p>
     <w:p>
@@ -12942,7 +12910,10 @@
         </w:rPr>
       </w:pPr>
       <w:r>
-        <w:rPr/>
+        <w:rPr>
+          <w:b/>
+          <w:bCs/>
+        </w:rPr>
       </w:r>
     </w:p>
     <w:p>
@@ -12954,7 +12925,10 @@
         </w:rPr>
       </w:pPr>
       <w:r>
-        <w:rPr/>
+        <w:rPr>
+          <w:b/>
+          <w:bCs/>
+        </w:rPr>
       </w:r>
     </w:p>
     <w:p>
@@ -12966,7 +12940,10 @@
         </w:rPr>
       </w:pPr>
       <w:r>
-        <w:rPr/>
+        <w:rPr>
+          <w:b/>
+          <w:bCs/>
+        </w:rPr>
       </w:r>
     </w:p>
     <w:p>
@@ -12978,7 +12955,10 @@
         </w:rPr>
       </w:pPr>
       <w:r>
-        <w:rPr/>
+        <w:rPr>
+          <w:b/>
+          <w:bCs/>
+        </w:rPr>
       </w:r>
     </w:p>
     <w:p>
@@ -12990,7 +12970,10 @@
         </w:rPr>
       </w:pPr>
       <w:r>
-        <w:rPr/>
+        <w:rPr>
+          <w:b/>
+          <w:bCs/>
+        </w:rPr>
       </w:r>
     </w:p>
     <w:p>
@@ -13002,7 +12985,10 @@
         </w:rPr>
       </w:pPr>
       <w:r>
-        <w:rPr/>
+        <w:rPr>
+          <w:b/>
+          <w:bCs/>
+        </w:rPr>
       </w:r>
     </w:p>
     <w:p>
@@ -13014,7 +13000,10 @@
         </w:rPr>
       </w:pPr>
       <w:r>
-        <w:rPr/>
+        <w:rPr>
+          <w:b/>
+          <w:bCs/>
+        </w:rPr>
       </w:r>
     </w:p>
     <w:p>
@@ -13026,7 +13015,10 @@
         </w:rPr>
       </w:pPr>
       <w:r>
-        <w:rPr/>
+        <w:rPr>
+          <w:b/>
+          <w:bCs/>
+        </w:rPr>
       </w:r>
     </w:p>
     <w:p>
@@ -13038,7 +13030,10 @@
         </w:rPr>
       </w:pPr>
       <w:r>
-        <w:rPr/>
+        <w:rPr>
+          <w:b/>
+          <w:bCs/>
+        </w:rPr>
       </w:r>
     </w:p>
     <w:p>
@@ -13050,7 +13045,10 @@
         </w:rPr>
       </w:pPr>
       <w:r>
-        <w:rPr/>
+        <w:rPr>
+          <w:b/>
+          <w:bCs/>
+        </w:rPr>
       </w:r>
     </w:p>
     <w:p>
@@ -13062,7 +13060,10 @@
         </w:rPr>
       </w:pPr>
       <w:r>
-        <w:rPr/>
+        <w:rPr>
+          <w:b/>
+          <w:bCs/>
+        </w:rPr>
       </w:r>
     </w:p>
     <w:p>
@@ -13074,7 +13075,10 @@
         </w:rPr>
       </w:pPr>
       <w:r>
-        <w:rPr/>
+        <w:rPr>
+          <w:b/>
+          <w:bCs/>
+        </w:rPr>
       </w:r>
     </w:p>
     <w:p>
@@ -13086,7 +13090,10 @@
         </w:rPr>
       </w:pPr>
       <w:r>
-        <w:rPr/>
+        <w:rPr>
+          <w:b/>
+          <w:bCs/>
+        </w:rPr>
       </w:r>
     </w:p>
     <w:p>
@@ -13098,7 +13105,10 @@
         </w:rPr>
       </w:pPr>
       <w:r>
-        <w:rPr/>
+        <w:rPr>
+          <w:b/>
+          <w:bCs/>
+        </w:rPr>
       </w:r>
     </w:p>
     <w:p>
@@ -13110,7 +13120,10 @@
         </w:rPr>
       </w:pPr>
       <w:r>
-        <w:rPr/>
+        <w:rPr>
+          <w:b/>
+          <w:bCs/>
+        </w:rPr>
       </w:r>
     </w:p>
     <w:p>
@@ -13122,7 +13135,10 @@
         </w:rPr>
       </w:pPr>
       <w:r>
-        <w:rPr/>
+        <w:rPr>
+          <w:b/>
+          <w:bCs/>
+        </w:rPr>
       </w:r>
     </w:p>
     <w:p>
@@ -13134,7 +13150,10 @@
         </w:rPr>
       </w:pPr>
       <w:r>
-        <w:rPr/>
+        <w:rPr>
+          <w:b/>
+          <w:bCs/>
+        </w:rPr>
       </w:r>
     </w:p>
     <w:p>
@@ -13146,7 +13165,10 @@
         </w:rPr>
       </w:pPr>
       <w:r>
-        <w:rPr/>
+        <w:rPr>
+          <w:b/>
+          <w:bCs/>
+        </w:rPr>
       </w:r>
     </w:p>
     <w:p>
@@ -13158,7 +13180,10 @@
         </w:rPr>
       </w:pPr>
       <w:r>
-        <w:rPr/>
+        <w:rPr>
+          <w:b/>
+          <w:bCs/>
+        </w:rPr>
       </w:r>
     </w:p>
     <w:p>
@@ -13170,7 +13195,10 @@
         </w:rPr>
       </w:pPr>
       <w:r>
-        <w:rPr/>
+        <w:rPr>
+          <w:b/>
+          <w:bCs/>
+        </w:rPr>
       </w:r>
     </w:p>
     <w:p>
@@ -13182,7 +13210,10 @@
         </w:rPr>
       </w:pPr>
       <w:r>
-        <w:rPr/>
+        <w:rPr>
+          <w:b/>
+          <w:bCs/>
+        </w:rPr>
       </w:r>
     </w:p>
     <w:p>
@@ -13248,7 +13279,7 @@
     <w:p>
       <w:pPr>
         <w:pStyle w:val="Indent1"/>
-        <w:ind w:hanging="0"/>
+        <w:ind w:left="567" w:hanging="0"/>
         <w:rPr/>
       </w:pPr>
       <w:r>
@@ -13899,15 +13930,7 @@
                 <w:bCs/>
                 <w:lang w:val="en-AU"/>
               </w:rPr>
-              <w:t xml:space="preserve">To provide a flexible and scalable approach to managing and reducing cybersecurity risk </w:t>
-            </w:r>
-            <w:r>
-              <w:rPr>
-                <w:b/>
-                <w:bCs/>
-                <w:lang w:val="en-AU"/>
-              </w:rPr>
-              <w:t>that can be integrated into existing practics.</w:t>
+              <w:t>To provide a flexible and scalable approach to managing and reducing cybersecurity risk that can be integrated into existing practics.</w:t>
             </w:r>
           </w:p>
         </w:tc>
@@ -14403,23 +14426,7 @@
                 <w:bCs/>
                 <w:lang w:val="en-AU"/>
               </w:rPr>
-              <w:t xml:space="preserve">A set of cyber-security to help </w:t>
-            </w:r>
-            <w:r>
-              <w:rPr>
-                <w:b/>
-                <w:bCs/>
-                <w:lang w:val="en-AU"/>
-              </w:rPr>
-              <w:t>companies</w:t>
-            </w:r>
-            <w:r>
-              <w:rPr>
-                <w:b/>
-                <w:bCs/>
-                <w:lang w:val="en-AU"/>
-              </w:rPr>
-              <w:t xml:space="preserve"> protect against cyber threats. </w:t>
+              <w:t xml:space="preserve">A set of cyber-security to help companies protect against cyber threats. </w:t>
             </w:r>
           </w:p>
         </w:tc>
@@ -14532,55 +14539,7 @@
                 <w:bCs/>
                 <w:lang w:val="en-AU"/>
               </w:rPr>
-              <w:t>To provide a</w:t>
-            </w:r>
-            <w:r>
-              <w:rPr>
-                <w:b/>
-                <w:bCs/>
-                <w:lang w:val="en-AU"/>
-              </w:rPr>
-              <w:t>n extensive</w:t>
-            </w:r>
-            <w:r>
-              <w:rPr>
-                <w:b/>
-                <w:bCs/>
-                <w:lang w:val="en-AU"/>
-              </w:rPr>
-              <w:t xml:space="preserve"> and actionable set of controls that </w:t>
-            </w:r>
-            <w:r>
-              <w:rPr>
-                <w:b/>
-                <w:bCs/>
-                <w:lang w:val="en-AU"/>
-              </w:rPr>
-              <w:t>companies</w:t>
-            </w:r>
-            <w:r>
-              <w:rPr>
-                <w:b/>
-                <w:bCs/>
-                <w:lang w:val="en-AU"/>
-              </w:rPr>
-              <w:t xml:space="preserve"> can use to improve their cybers-ecurity </w:t>
-            </w:r>
-            <w:r>
-              <w:rPr>
-                <w:b/>
-                <w:bCs/>
-                <w:lang w:val="en-AU"/>
-              </w:rPr>
-              <w:t>defences</w:t>
-            </w:r>
-            <w:r>
-              <w:rPr>
-                <w:b/>
-                <w:bCs/>
-                <w:lang w:val="en-AU"/>
-              </w:rPr>
-              <w:t xml:space="preserve"> and reduce the risk of cyber threats. </w:t>
+              <w:t xml:space="preserve">To provide an extensive and actionable set of controls that companies can use to improve their cybers-ecurity defences and reduce the risk of cyber threats. </w:t>
             </w:r>
           </w:p>
         </w:tc>
@@ -14738,91 +14697,17 @@
     <w:p>
       <w:pPr>
         <w:pStyle w:val="Normal"/>
-        <w:rPr/>
-      </w:pPr>
-      <w:r>
-        <w:rPr/>
-      </w:r>
-    </w:p>
-    <w:p>
-      <w:pPr>
-        <w:pStyle w:val="Normal"/>
-        <w:rPr/>
-      </w:pPr>
-      <w:r>
-        <w:rPr/>
-      </w:r>
-    </w:p>
-    <w:p>
-      <w:pPr>
-        <w:pStyle w:val="Normal"/>
-        <w:rPr/>
-      </w:pPr>
-      <w:r>
-        <w:rPr/>
-      </w:r>
-    </w:p>
-    <w:p>
-      <w:pPr>
-        <w:pStyle w:val="Normal"/>
-        <w:rPr/>
-      </w:pPr>
-      <w:r>
-        <w:rPr/>
-      </w:r>
-    </w:p>
-    <w:p>
-      <w:pPr>
-        <w:pStyle w:val="Normal"/>
-        <w:rPr/>
-      </w:pPr>
-      <w:r>
-        <w:rPr/>
-      </w:r>
-    </w:p>
-    <w:p>
-      <w:pPr>
-        <w:pStyle w:val="Normal"/>
-        <w:rPr/>
-      </w:pPr>
-      <w:r>
-        <w:rPr/>
-      </w:r>
-    </w:p>
-    <w:p>
-      <w:pPr>
-        <w:pStyle w:val="Normal"/>
-        <w:rPr/>
-      </w:pPr>
-      <w:r>
-        <w:rPr/>
-      </w:r>
-    </w:p>
-    <w:p>
-      <w:pPr>
-        <w:pStyle w:val="Normal"/>
-        <w:rPr/>
-      </w:pPr>
-      <w:r>
-        <w:rPr/>
-      </w:r>
-    </w:p>
-    <w:p>
-      <w:pPr>
-        <w:pStyle w:val="Normal"/>
-        <w:rPr/>
-      </w:pPr>
-      <w:r>
-        <w:rPr/>
-      </w:r>
-    </w:p>
-    <w:p>
-      <w:pPr>
-        <w:pStyle w:val="Normal"/>
-        <w:rPr/>
-      </w:pPr>
-      <w:r>
-        <w:rPr/>
+        <w:rPr>
+          <w:b/>
+          <w:bCs/>
+        </w:rPr>
+      </w:pPr>
+      <w:r>
+        <w:rPr>
+          <w:b/>
+          <w:bCs/>
+        </w:rPr>
+        <w:t xml:space="preserve">I would start by reviewing the initial recommendations and ensure that everything is appropriate for the data held and consider scaling back where possible. I would then arrange a meeting with the new director to get to explain why she thinks it is excessive and also explain to her the dangers of not fully implementing cyber-security practices and the potential risk to the business it carries. I would back this up with evidence like case studies and reports about the importance of cyber-security. I would also talk to the director about using a phased implementation of the practices with the most important being done first and the others be introduced over time as this would hopefully address the directors concern about cost and resources. The director should also understand the importance of having staff trained about cyber-security awareness and how it will reduce the risk of any breaches within the business. If needed I would also go to other senior management to help reinforce the importance of the practices. Overall it is important that the new director understands the importance of protecting the data but also the plan should be flexible enough to satisfy both the director and the needs of cyber-security. </w:t>
       </w:r>
     </w:p>
     <w:p>
@@ -14999,7 +14884,6 @@
       </w:pPr>
       <w:r>
         <w:rPr>
-          <w:rFonts w:ascii="Arial" w:hAnsi="Arial"/>
           <w:i/>
           <w:sz w:val="22"/>
           <w:szCs w:val="22"/>
@@ -15009,7 +14893,6 @@
       </w:r>
       <w:r>
         <w:rPr>
-          <w:rFonts w:ascii="Arial" w:hAnsi="Arial"/>
           <w:sz w:val="22"/>
           <w:szCs w:val="22"/>
           <w:shd w:fill="auto" w:val="clear"/>
@@ -15018,7 +14901,6 @@
       </w:r>
       <w:r>
         <w:rPr>
-          <w:rFonts w:ascii="Arial" w:hAnsi="Arial"/>
           <w:i/>
           <w:sz w:val="22"/>
           <w:szCs w:val="22"/>
@@ -15028,7 +14910,6 @@
       </w:r>
       <w:r>
         <w:rPr>
-          <w:rFonts w:ascii="Arial" w:hAnsi="Arial"/>
           <w:sz w:val="22"/>
           <w:szCs w:val="22"/>
           <w:shd w:fill="auto" w:val="clear"/>
@@ -15049,7 +14930,6 @@
       </w:pPr>
       <w:r>
         <w:rPr>
-          <w:rFonts w:ascii="Arial" w:hAnsi="Arial"/>
           <w:sz w:val="22"/>
           <w:szCs w:val="22"/>
           <w:shd w:fill="auto" w:val="clear"/>
@@ -15058,7 +14938,6 @@
       </w:r>
       <w:r>
         <w:rPr>
-          <w:rFonts w:ascii="Arial" w:hAnsi="Arial"/>
           <w:i/>
           <w:sz w:val="22"/>
           <w:szCs w:val="22"/>
@@ -15068,7 +14947,6 @@
       </w:r>
       <w:r>
         <w:rPr>
-          <w:rFonts w:ascii="Arial" w:hAnsi="Arial"/>
           <w:sz w:val="22"/>
           <w:szCs w:val="22"/>
           <w:shd w:fill="auto" w:val="clear"/>
@@ -15089,7 +14967,6 @@
       </w:pPr>
       <w:r>
         <w:rPr>
-          <w:rFonts w:ascii="Arial" w:hAnsi="Arial"/>
           <w:i/>
           <w:sz w:val="22"/>
           <w:szCs w:val="22"/>
@@ -15099,7 +14976,6 @@
       </w:r>
       <w:r>
         <w:rPr>
-          <w:rFonts w:ascii="Arial" w:hAnsi="Arial"/>
           <w:sz w:val="22"/>
           <w:szCs w:val="22"/>
           <w:shd w:fill="auto" w:val="clear"/>
@@ -15108,7 +14984,6 @@
       </w:r>
       <w:r>
         <w:rPr>
-          <w:rFonts w:ascii="Arial" w:hAnsi="Arial"/>
           <w:i/>
           <w:sz w:val="22"/>
           <w:szCs w:val="22"/>
@@ -15118,7 +14993,6 @@
       </w:r>
       <w:r>
         <w:rPr>
-          <w:rFonts w:ascii="Arial" w:hAnsi="Arial"/>
           <w:sz w:val="22"/>
           <w:szCs w:val="22"/>
           <w:shd w:fill="auto" w:val="clear"/>
@@ -15133,7 +15007,6 @@
       </w:pPr>
       <w:r>
         <w:rPr>
-          <w:rFonts w:ascii="Arial" w:hAnsi="Arial"/>
           <w:color w:val="000000"/>
           <w:sz w:val="22"/>
           <w:szCs w:val="22"/>
@@ -15143,7 +15016,6 @@
       </w:r>
       <w:r>
         <w:rPr>
-          <w:rFonts w:ascii="Arial" w:hAnsi="Arial"/>
           <w:i/>
           <w:color w:val="000000"/>
           <w:sz w:val="22"/>
@@ -15154,7 +15026,6 @@
       </w:r>
       <w:r>
         <w:rPr>
-          <w:rFonts w:ascii="Arial" w:hAnsi="Arial"/>
           <w:color w:val="000000"/>
           <w:sz w:val="22"/>
           <w:szCs w:val="22"/>
@@ -15166,7 +15037,6 @@
         <w:r>
           <w:rPr>
             <w:rStyle w:val="InternetLink"/>
-            <w:rFonts w:ascii="Arial" w:hAnsi="Arial"/>
             <w:color w:val="000000"/>
             <w:sz w:val="22"/>
             <w:szCs w:val="22"/>
@@ -15177,7 +15047,6 @@
       </w:hyperlink>
       <w:r>
         <w:rPr>
-          <w:rFonts w:ascii="Arial" w:hAnsi="Arial"/>
           <w:color w:val="000000"/>
           <w:sz w:val="22"/>
           <w:szCs w:val="22"/>
@@ -15193,7 +15062,6 @@
       </w:pPr>
       <w:r>
         <w:rPr>
-          <w:rFonts w:ascii="Arial" w:hAnsi="Arial"/>
           <w:sz w:val="22"/>
           <w:szCs w:val="22"/>
           <w:shd w:fill="auto" w:val="clear"/>
@@ -15202,7 +15070,6 @@
       </w:r>
       <w:r>
         <w:rPr>
-          <w:rFonts w:ascii="Arial" w:hAnsi="Arial"/>
           <w:i/>
           <w:sz w:val="22"/>
           <w:szCs w:val="22"/>
@@ -15212,7 +15079,6 @@
       </w:r>
       <w:r>
         <w:rPr>
-          <w:rFonts w:ascii="Arial" w:hAnsi="Arial"/>
           <w:sz w:val="22"/>
           <w:szCs w:val="22"/>
           <w:shd w:fill="auto" w:val="clear"/>
@@ -15223,7 +15089,6 @@
         <w:r>
           <w:rPr>
             <w:rStyle w:val="InternetLink"/>
-            <w:rFonts w:ascii="Arial" w:hAnsi="Arial"/>
             <w:sz w:val="22"/>
             <w:szCs w:val="22"/>
             <w:shd w:fill="auto" w:val="clear"/>
@@ -15233,7 +15098,6 @@
       </w:hyperlink>
       <w:r>
         <w:rPr>
-          <w:rFonts w:ascii="Arial" w:hAnsi="Arial"/>
           <w:sz w:val="22"/>
           <w:szCs w:val="22"/>
           <w:shd w:fill="auto" w:val="clear"/>
@@ -15254,7 +15118,6 @@
       </w:pPr>
       <w:r>
         <w:rPr>
-          <w:rFonts w:ascii="Arial" w:hAnsi="Arial"/>
           <w:i/>
           <w:sz w:val="22"/>
           <w:szCs w:val="22"/>
@@ -15264,7 +15127,6 @@
       </w:r>
       <w:r>
         <w:rPr>
-          <w:rFonts w:ascii="Arial" w:hAnsi="Arial"/>
           <w:sz w:val="22"/>
           <w:szCs w:val="22"/>
           <w:shd w:fill="auto" w:val="clear"/>
@@ -15273,7 +15135,6 @@
       </w:r>
       <w:r>
         <w:rPr>
-          <w:rFonts w:ascii="Arial" w:hAnsi="Arial"/>
           <w:i/>
           <w:sz w:val="22"/>
           <w:szCs w:val="22"/>
@@ -15283,7 +15144,6 @@
       </w:r>
       <w:r>
         <w:rPr>
-          <w:rFonts w:ascii="Arial" w:hAnsi="Arial"/>
           <w:sz w:val="22"/>
           <w:szCs w:val="22"/>
           <w:shd w:fill="auto" w:val="clear"/>
@@ -15304,7 +15164,6 @@
       </w:pPr>
       <w:r>
         <w:rPr>
-          <w:rFonts w:ascii="Arial" w:hAnsi="Arial"/>
           <w:i/>
           <w:sz w:val="22"/>
           <w:szCs w:val="22"/>
@@ -15314,7 +15173,6 @@
       </w:r>
       <w:r>
         <w:rPr>
-          <w:rFonts w:ascii="Arial" w:hAnsi="Arial"/>
           <w:sz w:val="22"/>
           <w:szCs w:val="22"/>
           <w:shd w:fill="auto" w:val="clear"/>
@@ -15323,7 +15181,6 @@
       </w:r>
       <w:r>
         <w:rPr>
-          <w:rFonts w:ascii="Arial" w:hAnsi="Arial"/>
           <w:i/>
           <w:sz w:val="22"/>
           <w:szCs w:val="22"/>
@@ -15333,7 +15190,6 @@
       </w:r>
       <w:r>
         <w:rPr>
-          <w:rFonts w:ascii="Arial" w:hAnsi="Arial"/>
           <w:sz w:val="22"/>
           <w:szCs w:val="22"/>
           <w:shd w:fill="auto" w:val="clear"/>
@@ -15354,7 +15210,6 @@
       </w:pPr>
       <w:r>
         <w:rPr>
-          <w:rFonts w:ascii="Arial" w:hAnsi="Arial"/>
           <w:i/>
           <w:sz w:val="22"/>
           <w:szCs w:val="22"/>
@@ -15364,7 +15219,6 @@
       </w:r>
       <w:r>
         <w:rPr>
-          <w:rFonts w:ascii="Arial" w:hAnsi="Arial"/>
           <w:sz w:val="22"/>
           <w:szCs w:val="22"/>
           <w:shd w:fill="auto" w:val="clear"/>
@@ -15373,7 +15227,6 @@
       </w:r>
       <w:r>
         <w:rPr>
-          <w:rFonts w:ascii="Arial" w:hAnsi="Arial"/>
           <w:i/>
           <w:sz w:val="22"/>
           <w:szCs w:val="22"/>
@@ -15383,7 +15236,6 @@
       </w:r>
       <w:r>
         <w:rPr>
-          <w:rFonts w:ascii="Arial" w:hAnsi="Arial"/>
           <w:sz w:val="22"/>
           <w:szCs w:val="22"/>
           <w:shd w:fill="auto" w:val="clear"/>
@@ -15405,7 +15257,6 @@
       </w:pPr>
       <w:r>
         <w:rPr>
-          <w:rFonts w:ascii="Arial" w:hAnsi="Arial"/>
           <w:sz w:val="22"/>
           <w:szCs w:val="22"/>
           <w:shd w:fill="auto" w:val="clear"/>
@@ -15414,7 +15265,6 @@
       </w:r>
       <w:r>
         <w:rPr>
-          <w:rFonts w:ascii="Arial" w:hAnsi="Arial"/>
           <w:i/>
           <w:sz w:val="22"/>
           <w:szCs w:val="22"/>
@@ -15424,7 +15274,6 @@
       </w:r>
       <w:r>
         <w:rPr>
-          <w:rFonts w:ascii="Arial" w:hAnsi="Arial"/>
           <w:sz w:val="22"/>
           <w:szCs w:val="22"/>
           <w:shd w:fill="auto" w:val="clear"/>
@@ -15433,7 +15282,6 @@
       </w:r>
       <w:r>
         <w:rPr>
-          <w:rFonts w:ascii="Arial" w:hAnsi="Arial"/>
           <w:i/>
           <w:sz w:val="22"/>
           <w:szCs w:val="22"/>
@@ -15443,7 +15291,6 @@
       </w:r>
       <w:r>
         <w:rPr>
-          <w:rFonts w:ascii="Arial" w:hAnsi="Arial"/>
           <w:sz w:val="22"/>
           <w:szCs w:val="22"/>
           <w:shd w:fill="auto" w:val="clear"/>
@@ -15464,7 +15311,6 @@
       </w:pPr>
       <w:r>
         <w:rPr>
-          <w:rFonts w:ascii="Arial" w:hAnsi="Arial"/>
           <w:color w:val="000000"/>
           <w:sz w:val="22"/>
           <w:szCs w:val="22"/>
@@ -15474,7 +15320,6 @@
       </w:r>
       <w:r>
         <w:rPr>
-          <w:rFonts w:ascii="Arial" w:hAnsi="Arial"/>
           <w:i/>
           <w:color w:val="000000"/>
           <w:sz w:val="22"/>
@@ -15485,7 +15330,6 @@
       </w:r>
       <w:r>
         <w:rPr>
-          <w:rFonts w:ascii="Arial" w:hAnsi="Arial"/>
           <w:color w:val="000000"/>
           <w:sz w:val="22"/>
           <w:szCs w:val="22"/>
@@ -15507,7 +15351,6 @@
       </w:pPr>
       <w:r>
         <w:rPr>
-          <w:rFonts w:ascii="Arial" w:hAnsi="Arial"/>
           <w:color w:val="000000"/>
           <w:sz w:val="22"/>
           <w:szCs w:val="22"/>
@@ -15517,7 +15360,6 @@
       </w:r>
       <w:r>
         <w:rPr>
-          <w:rFonts w:ascii="Arial" w:hAnsi="Arial"/>
           <w:i/>
           <w:color w:val="000000"/>
           <w:sz w:val="22"/>
@@ -15528,7 +15370,6 @@
       </w:r>
       <w:r>
         <w:rPr>
-          <w:rFonts w:ascii="Arial" w:hAnsi="Arial"/>
           <w:color w:val="000000"/>
           <w:sz w:val="22"/>
           <w:szCs w:val="22"/>
@@ -15550,7 +15391,6 @@
       </w:pPr>
       <w:r>
         <w:rPr>
-          <w:rFonts w:ascii="Arial" w:hAnsi="Arial"/>
           <w:sz w:val="22"/>
           <w:szCs w:val="22"/>
           <w:shd w:fill="auto" w:val="clear"/>
@@ -15559,7 +15399,6 @@
       </w:r>
       <w:r>
         <w:rPr>
-          <w:rFonts w:ascii="Arial" w:hAnsi="Arial"/>
           <w:i/>
           <w:sz w:val="22"/>
           <w:szCs w:val="22"/>
@@ -15569,7 +15408,6 @@
       </w:r>
       <w:r>
         <w:rPr>
-          <w:rFonts w:ascii="Arial" w:hAnsi="Arial"/>
           <w:sz w:val="22"/>
           <w:szCs w:val="22"/>
           <w:shd w:fill="auto" w:val="clear"/>
@@ -15584,7 +15422,6 @@
       </w:pPr>
       <w:r>
         <w:rPr>
-          <w:rFonts w:ascii="Arial" w:hAnsi="Arial"/>
           <w:color w:val="000000"/>
           <w:sz w:val="22"/>
           <w:szCs w:val="22"/>
@@ -15594,7 +15431,6 @@
       </w:r>
       <w:r>
         <w:rPr>
-          <w:rFonts w:ascii="Arial" w:hAnsi="Arial"/>
           <w:i/>
           <w:color w:val="000000"/>
           <w:sz w:val="22"/>
@@ -15605,7 +15441,6 @@
       </w:r>
       <w:r>
         <w:rPr>
-          <w:rFonts w:ascii="Arial" w:hAnsi="Arial"/>
           <w:color w:val="000000"/>
           <w:sz w:val="22"/>
           <w:szCs w:val="22"/>
@@ -15617,7 +15452,6 @@
         <w:r>
           <w:rPr>
             <w:rStyle w:val="InternetLink"/>
-            <w:rFonts w:ascii="Arial" w:hAnsi="Arial"/>
             <w:color w:val="000000"/>
             <w:sz w:val="22"/>
             <w:szCs w:val="22"/>
@@ -15628,7 +15462,6 @@
       </w:hyperlink>
       <w:r>
         <w:rPr>
-          <w:rFonts w:ascii="Arial" w:hAnsi="Arial"/>
           <w:color w:val="000000"/>
           <w:sz w:val="22"/>
           <w:szCs w:val="22"/>
@@ -15650,7 +15483,6 @@
       </w:pPr>
       <w:r>
         <w:rPr>
-          <w:rFonts w:ascii="Arial" w:hAnsi="Arial"/>
           <w:color w:val="000000"/>
           <w:sz w:val="22"/>
           <w:szCs w:val="22"/>
@@ -15660,7 +15492,6 @@
       </w:r>
       <w:r>
         <w:rPr>
-          <w:rFonts w:ascii="Arial" w:hAnsi="Arial"/>
           <w:color w:val="000000"/>
           <w:sz w:val="22"/>
           <w:szCs w:val="22"/>
@@ -15670,7 +15501,6 @@
       </w:r>
       <w:r>
         <w:rPr>
-          <w:rFonts w:ascii="Arial" w:hAnsi="Arial"/>
           <w:i/>
           <w:color w:val="000000"/>
           <w:sz w:val="22"/>
@@ -15681,7 +15511,6 @@
       </w:r>
       <w:r>
         <w:rPr>
-          <w:rFonts w:ascii="Arial" w:hAnsi="Arial"/>
           <w:color w:val="000000"/>
           <w:sz w:val="22"/>
           <w:szCs w:val="22"/>
@@ -15703,7 +15532,6 @@
       </w:pPr>
       <w:r>
         <w:rPr>
-          <w:rFonts w:ascii="Arial" w:hAnsi="Arial"/>
           <w:color w:val="000000"/>
           <w:sz w:val="22"/>
           <w:szCs w:val="22"/>
@@ -15713,7 +15541,6 @@
       </w:r>
       <w:r>
         <w:rPr>
-          <w:rFonts w:ascii="Arial" w:hAnsi="Arial"/>
           <w:i/>
           <w:color w:val="000000"/>
           <w:sz w:val="22"/>
@@ -15724,7 +15551,6 @@
       </w:r>
       <w:r>
         <w:rPr>
-          <w:rFonts w:ascii="Arial" w:hAnsi="Arial"/>
           <w:color w:val="000000"/>
           <w:sz w:val="22"/>
           <w:szCs w:val="22"/>
@@ -15878,7 +15704,7 @@
         <w:szCs w:val="18"/>
         <w:rFonts w:cs="Arial"/>
       </w:rPr>
-      <w:t>19</w:t>
+      <w:t>11</w:t>
     </w:r>
     <w:r>
       <w:rPr>

</xml_diff>